<commit_message>
home page second trial
</commit_message>
<xml_diff>
--- a/Cedroxy Project Scope TO BE EDITTED.docx
+++ b/Cedroxy Project Scope TO BE EDITTED.docx
@@ -206,16 +206,7 @@
           <w:sz w:val="24"/>
           <w:szCs w:val="24"/>
         </w:rPr>
-        <w:t xml:space="preserve"> (D</w:t>
-      </w:r>
-      <w:bookmarkStart w:id="0" w:name="_GoBack"/>
-      <w:bookmarkEnd w:id="0"/>
-      <w:r>
-        <w:rPr>
-          <w:sz w:val="24"/>
-          <w:szCs w:val="24"/>
-        </w:rPr>
-        <w:t>ONE)</w:t>
+        <w:t xml:space="preserve"> (DONE)</w:t>
       </w:r>
     </w:p>
     <w:p>
@@ -667,6 +658,8 @@
           <w:t>Cedroxy.lb@gmail.com</w:t>
         </w:r>
       </w:hyperlink>
+      <w:bookmarkStart w:id="0" w:name="_GoBack"/>
+      <w:bookmarkEnd w:id="0"/>
     </w:p>
     <w:p>
       <w:pPr>

</xml_diff>

<commit_message>
event and description page trial 1
</commit_message>
<xml_diff>
--- a/Cedroxy Project Scope TO BE EDITTED.docx
+++ b/Cedroxy Project Scope TO BE EDITTED.docx
@@ -19,7 +19,7 @@
         </w:pBdr>
       </w:pPr>
       <w:r>
-        <w:t>Danielle Salloum - Hasan Shaaban</w:t>
+        <w:t xml:space="preserve">Danielle Salloum                            </w:t>
       </w:r>
       <w:r>
         <w:tab/>
@@ -29,6 +29,9 @@
         <w:t xml:space="preserve">4Finance </w:t>
       </w:r>
       <w:r>
+        <w:t xml:space="preserve">           </w:t>
+      </w:r>
+      <w:r>
         <w:tab/>
       </w:r>
       <w:r>
@@ -100,7 +103,7 @@
           <w:sz w:val="24"/>
           <w:szCs w:val="24"/>
         </w:rPr>
-        <w:t xml:space="preserve"> (DONE)</w:t>
+        <w:t xml:space="preserve"> (DONE</w:t>
       </w:r>
     </w:p>
     <w:p>
@@ -188,6 +191,22 @@
     </w:p>
     <w:p>
       <w:pPr>
+        <w:ind w:firstLine="720"/>
+        <w:rPr>
+          <w:sz w:val="24"/>
+          <w:szCs w:val="24"/>
+        </w:rPr>
+      </w:pPr>
+      <w:r>
+        <w:rPr>
+          <w:sz w:val="24"/>
+          <w:szCs w:val="24"/>
+        </w:rPr>
+        <w:t>Events</w:t>
+      </w:r>
+    </w:p>
+    <w:p>
+      <w:pPr>
         <w:rPr>
           <w:sz w:val="24"/>
           <w:szCs w:val="24"/>
@@ -199,7 +218,20 @@
           <w:szCs w:val="24"/>
         </w:rPr>
         <w:tab/>
-        <w:t>Contact Us Icons (WhatsApp, Instagram, YouTube)</w:t>
+      </w:r>
+      <w:r>
+        <w:rPr>
+          <w:sz w:val="24"/>
+          <w:szCs w:val="24"/>
+        </w:rPr>
+        <w:t>Contact Us Icons (TikTok, Facebook, Email, Instagram</w:t>
+      </w:r>
+      <w:r>
+        <w:rPr>
+          <w:sz w:val="24"/>
+          <w:szCs w:val="24"/>
+        </w:rPr>
+        <w:t>, YouTube)</w:t>
       </w:r>
       <w:r>
         <w:rPr>
@@ -237,78 +269,154 @@
           <w:sz w:val="24"/>
           <w:szCs w:val="24"/>
         </w:rPr>
-        <w:t xml:space="preserve">(slideshow of real life taken </w:t>
-      </w:r>
-      <w:bookmarkStart w:id="0" w:name="_GoBack"/>
-      <w:bookmarkEnd w:id="0"/>
-      <w:r>
-        <w:rPr>
-          <w:b/>
-          <w:bCs/>
-          <w:sz w:val="24"/>
-          <w:szCs w:val="24"/>
-        </w:rPr>
-        <w:t>photos during work)</w:t>
-      </w:r>
-      <w:r>
-        <w:rPr>
-          <w:sz w:val="24"/>
-          <w:szCs w:val="24"/>
-        </w:rPr>
-        <w:br/>
-      </w:r>
-      <w:r>
-        <w:rPr>
-          <w:sz w:val="24"/>
-          <w:szCs w:val="24"/>
-        </w:rPr>
-        <w:tab/>
-        <w:t xml:space="preserve">Image + </w:t>
-      </w:r>
-      <w:r>
-        <w:rPr>
-          <w:sz w:val="24"/>
-          <w:szCs w:val="24"/>
-        </w:rPr>
-        <w:t>quote(</w:t>
-      </w:r>
-      <w:r>
-        <w:rPr>
-          <w:rFonts w:ascii="Arial" w:hAnsi="Arial" w:cs="Arial"/>
-          <w:color w:val="000000"/>
-        </w:rPr>
-        <w:t>reflecting, in each unique piece, Lebanon’s beauty using different species of trees that grow around this region</w:t>
-      </w:r>
-      <w:r>
-        <w:rPr>
-          <w:sz w:val="24"/>
-          <w:szCs w:val="24"/>
-        </w:rPr>
-        <w:t>)</w:t>
-      </w:r>
-    </w:p>
-    <w:p>
-      <w:pPr>
-        <w:rPr>
-          <w:sz w:val="24"/>
-          <w:szCs w:val="24"/>
-        </w:rPr>
-      </w:pPr>
-      <w:r>
-        <w:rPr>
-          <w:sz w:val="24"/>
-          <w:szCs w:val="24"/>
-        </w:rPr>
-        <w:t xml:space="preserve">Reflecting the Lebanese Beauty Using Different Species of Trees Grown Around this Region </w:t>
-      </w:r>
-    </w:p>
-    <w:p>
-      <w:pPr>
-        <w:rPr>
-          <w:sz w:val="24"/>
-          <w:szCs w:val="24"/>
-        </w:rPr>
-      </w:pPr>
+        <w:t>(slideshow of real life taken photos during work)</w:t>
+      </w:r>
+      <w:r>
+        <w:rPr>
+          <w:sz w:val="24"/>
+          <w:szCs w:val="24"/>
+        </w:rPr>
+        <w:t xml:space="preserve"> </w:t>
+      </w:r>
+    </w:p>
+    <w:p>
+      <w:pPr>
+        <w:rPr>
+          <w:sz w:val="24"/>
+          <w:szCs w:val="24"/>
+        </w:rPr>
+      </w:pPr>
+      <w:r>
+        <w:rPr>
+          <w:noProof/>
+          <w:sz w:val="24"/>
+          <w:szCs w:val="24"/>
+        </w:rPr>
+        <mc:AlternateContent>
+          <mc:Choice Requires="wps">
+            <w:drawing>
+              <wp:anchor distT="0" distB="0" distL="114300" distR="114300" simplePos="0" relativeHeight="251664384" behindDoc="0" locked="0" layoutInCell="1" allowOverlap="1" wp14:anchorId="313BA22F" wp14:editId="57C9ADC1">
+                <wp:simplePos x="0" y="0"/>
+                <wp:positionH relativeFrom="column">
+                  <wp:posOffset>2035175</wp:posOffset>
+                </wp:positionH>
+                <wp:positionV relativeFrom="paragraph">
+                  <wp:posOffset>496751</wp:posOffset>
+                </wp:positionV>
+                <wp:extent cx="1012371" cy="239486"/>
+                <wp:effectExtent l="0" t="0" r="16510" b="27305"/>
+                <wp:wrapNone/>
+                <wp:docPr id="8" name="Text Box 8"/>
+                <wp:cNvGraphicFramePr/>
+                <a:graphic xmlns:a="http://schemas.openxmlformats.org/drawingml/2006/main">
+                  <a:graphicData uri="http://schemas.microsoft.com/office/word/2010/wordprocessingShape">
+                    <wps:wsp>
+                      <wps:cNvSpPr txBox="1"/>
+                      <wps:spPr>
+                        <a:xfrm>
+                          <a:off x="0" y="0"/>
+                          <a:ext cx="1012371" cy="239486"/>
+                        </a:xfrm>
+                        <a:prstGeom prst="rect">
+                          <a:avLst/>
+                        </a:prstGeom>
+                        <a:solidFill>
+                          <a:schemeClr val="lt1"/>
+                        </a:solidFill>
+                        <a:ln w="6350">
+                          <a:solidFill>
+                            <a:prstClr val="black"/>
+                          </a:solidFill>
+                        </a:ln>
+                      </wps:spPr>
+                      <wps:txbx>
+                        <w:txbxContent>
+                          <w:p>
+                            <w:pPr>
+                              <w:rPr>
+                                <w:color w:val="595959" w:themeColor="text1" w:themeTint="A6"/>
+                                <w:sz w:val="18"/>
+                                <w:szCs w:val="18"/>
+                              </w:rPr>
+                            </w:pPr>
+                            <w:r>
+                              <w:rPr>
+                                <w:color w:val="595959" w:themeColor="text1" w:themeTint="A6"/>
+                                <w:sz w:val="18"/>
+                                <w:szCs w:val="18"/>
+                              </w:rPr>
+                              <w:t>Enter your Em</w:t>
+                            </w:r>
+                            <w:r>
+                              <w:rPr>
+                                <w:color w:val="595959" w:themeColor="text1" w:themeTint="A6"/>
+                                <w:sz w:val="18"/>
+                                <w:szCs w:val="18"/>
+                              </w:rPr>
+                              <w:t>ail</w:t>
+                            </w:r>
+                          </w:p>
+                        </w:txbxContent>
+                      </wps:txbx>
+                      <wps:bodyPr rot="0" spcFirstLastPara="0" vertOverflow="overflow" horzOverflow="overflow" vert="horz" wrap="square" lIns="91440" tIns="45720" rIns="91440" bIns="45720" numCol="1" spcCol="0" rtlCol="0" fromWordArt="0" anchor="t" anchorCtr="0" forceAA="0" compatLnSpc="1">
+                        <a:prstTxWarp prst="textNoShape">
+                          <a:avLst/>
+                        </a:prstTxWarp>
+                        <a:noAutofit/>
+                      </wps:bodyPr>
+                    </wps:wsp>
+                  </a:graphicData>
+                </a:graphic>
+                <wp14:sizeRelH relativeFrom="margin">
+                  <wp14:pctWidth>0</wp14:pctWidth>
+                </wp14:sizeRelH>
+                <wp14:sizeRelV relativeFrom="margin">
+                  <wp14:pctHeight>0</wp14:pctHeight>
+                </wp14:sizeRelV>
+              </wp:anchor>
+            </w:drawing>
+          </mc:Choice>
+          <mc:Fallback>
+            <w:pict>
+              <v:shapetype w14:anchorId="313BA22F" id="_x0000_t202" coordsize="21600,21600" o:spt="202" path="m,l,21600r21600,l21600,xe">
+                <v:stroke joinstyle="miter"/>
+                <v:path gradientshapeok="t" o:connecttype="rect"/>
+              </v:shapetype>
+              <v:shape id="Text Box 8" o:spid="_x0000_s1026" type="#_x0000_t202" style="position:absolute;margin-left:160.25pt;margin-top:39.1pt;width:79.7pt;height:18.85pt;z-index:251664384;visibility:visible;mso-wrap-style:square;mso-width-percent:0;mso-height-percent:0;mso-wrap-distance-left:9pt;mso-wrap-distance-top:0;mso-wrap-distance-right:9pt;mso-wrap-distance-bottom:0;mso-position-horizontal:absolute;mso-position-horizontal-relative:text;mso-position-vertical:absolute;mso-position-vertical-relative:text;mso-width-percent:0;mso-height-percent:0;mso-width-relative:margin;mso-height-relative:margin;v-text-anchor:top" o:gfxdata="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" fillcolor="white [3201]" strokeweight=".5pt">
+                <v:textbox>
+                  <w:txbxContent>
+                    <w:p>
+                      <w:pPr>
+                        <w:rPr>
+                          <w:color w:val="595959" w:themeColor="text1" w:themeTint="A6"/>
+                          <w:sz w:val="18"/>
+                          <w:szCs w:val="18"/>
+                        </w:rPr>
+                      </w:pPr>
+                      <w:r>
+                        <w:rPr>
+                          <w:color w:val="595959" w:themeColor="text1" w:themeTint="A6"/>
+                          <w:sz w:val="18"/>
+                          <w:szCs w:val="18"/>
+                        </w:rPr>
+                        <w:t>Enter your Em</w:t>
+                      </w:r>
+                      <w:r>
+                        <w:rPr>
+                          <w:color w:val="595959" w:themeColor="text1" w:themeTint="A6"/>
+                          <w:sz w:val="18"/>
+                          <w:szCs w:val="18"/>
+                        </w:rPr>
+                        <w:t>ail</w:t>
+                      </w:r>
+                    </w:p>
+                  </w:txbxContent>
+                </v:textbox>
+              </v:shape>
+            </w:pict>
+          </mc:Fallback>
+        </mc:AlternateContent>
+      </w:r>
       <w:r>
         <w:rPr>
           <w:sz w:val="24"/>
@@ -336,21 +444,21 @@
           <w:sz w:val="24"/>
           <w:szCs w:val="24"/>
         </w:rPr>
-        <w:t xml:space="preserve"> shape, </w:t>
-      </w:r>
-      <w:r>
-        <w:rPr>
-          <w:sz w:val="24"/>
-          <w:szCs w:val="24"/>
-        </w:rPr>
-        <w:t xml:space="preserve">legs, </w:t>
-      </w:r>
-      <w:r>
-        <w:rPr>
-          <w:sz w:val="24"/>
-          <w:szCs w:val="24"/>
-        </w:rPr>
-        <w:t xml:space="preserve">wood species, </w:t>
+        <w:t xml:space="preserve"> </w:t>
+      </w:r>
+      <w:r>
+        <w:rPr>
+          <w:sz w:val="24"/>
+          <w:szCs w:val="24"/>
+        </w:rPr>
+        <w:t>height, diameter</w:t>
+      </w:r>
+      <w:r>
+        <w:rPr>
+          <w:sz w:val="24"/>
+          <w:szCs w:val="24"/>
+        </w:rPr>
+        <w:t xml:space="preserve">, </w:t>
       </w:r>
       <w:r>
         <w:rPr>
@@ -372,42 +480,70 @@
           <w:sz w:val="24"/>
           <w:szCs w:val="24"/>
         </w:rPr>
-        <w:t>Newest Products:</w:t>
-      </w:r>
-    </w:p>
-    <w:p>
-      <w:pPr>
-        <w:rPr>
-          <w:sz w:val="24"/>
-          <w:szCs w:val="24"/>
-        </w:rPr>
-      </w:pPr>
-      <w:r>
-        <w:rPr>
-          <w:sz w:val="24"/>
-          <w:szCs w:val="24"/>
-        </w:rPr>
         <w:tab/>
-        <w:t>Product container for every product</w:t>
-      </w:r>
-    </w:p>
-    <w:p>
+        <w:t xml:space="preserve">For more info, Subscribe: </w:t>
+      </w:r>
+    </w:p>
+    <w:p>
+      <w:pPr>
+        <w:rPr>
+          <w:sz w:val="24"/>
+          <w:szCs w:val="24"/>
+        </w:rPr>
+      </w:pPr>
+      <w:r>
+        <w:rPr>
+          <w:sz w:val="24"/>
+          <w:szCs w:val="24"/>
+        </w:rPr>
+        <w:t>Category</w:t>
+      </w:r>
+      <w:r>
+        <w:rPr>
+          <w:sz w:val="24"/>
+          <w:szCs w:val="24"/>
+        </w:rPr>
+        <w:t>:</w:t>
+      </w:r>
+    </w:p>
+    <w:p>
+      <w:pPr>
+        <w:rPr>
+          <w:sz w:val="24"/>
+          <w:szCs w:val="24"/>
+        </w:rPr>
+      </w:pPr>
       <w:r>
         <w:rPr>
           <w:sz w:val="24"/>
           <w:szCs w:val="24"/>
         </w:rPr>
         <w:tab/>
-        <w:t>See more…</w:t>
-      </w:r>
-      <w:r>
-        <w:rPr>
-          <w:sz w:val="24"/>
-          <w:szCs w:val="24"/>
-        </w:rPr>
-        <w:t xml:space="preserve"> (when clicked, we go to the shop page)</w:t>
-      </w:r>
-    </w:p>
+      </w:r>
+      <w:r>
+        <w:rPr>
+          <w:sz w:val="24"/>
+          <w:szCs w:val="24"/>
+        </w:rPr>
+        <w:t xml:space="preserve">List of Categories </w:t>
+      </w:r>
+    </w:p>
+    <w:p>
+      <w:pPr>
+        <w:rPr>
+          <w:sz w:val="24"/>
+          <w:szCs w:val="24"/>
+        </w:rPr>
+      </w:pPr>
+      <w:r>
+        <w:rPr>
+          <w:sz w:val="24"/>
+          <w:szCs w:val="24"/>
+        </w:rPr>
+        <w:t>Events:</w:t>
+      </w:r>
+    </w:p>
+    <w:p/>
     <w:p>
       <w:pPr>
         <w:rPr>
@@ -559,6 +695,7 @@
           <w:sz w:val="24"/>
           <w:szCs w:val="24"/>
         </w:rPr>
+        <w:lastRenderedPageBreak/>
         <w:t>Shop:</w:t>
       </w:r>
     </w:p>
@@ -574,7 +711,6 @@
           <w:sz w:val="24"/>
           <w:szCs w:val="24"/>
         </w:rPr>
-        <w:lastRenderedPageBreak/>
         <w:tab/>
         <w:t>Dashboard on the left: Categories</w:t>
       </w:r>
@@ -594,6 +730,70 @@
         <w:tab/>
         <w:t>List of products on the right: that belong to the chosen category</w:t>
       </w:r>
+      <w:r>
+        <w:rPr>
+          <w:sz w:val="24"/>
+          <w:szCs w:val="24"/>
+        </w:rPr>
+        <w:t xml:space="preserve"> / on click, navigate to a page that shows the product from all directions on the left with the product’s story to the right</w:t>
+      </w:r>
+    </w:p>
+    <w:p>
+      <w:pPr>
+        <w:rPr>
+          <w:sz w:val="24"/>
+          <w:szCs w:val="24"/>
+        </w:rPr>
+      </w:pPr>
+      <w:r>
+        <w:rPr>
+          <w:sz w:val="24"/>
+          <w:szCs w:val="24"/>
+        </w:rPr>
+        <w:t xml:space="preserve">Link: </w:t>
+      </w:r>
+      <w:hyperlink r:id="rId5" w:history="1">
+        <w:r>
+          <w:rPr>
+            <w:rStyle w:val="Hyperlink"/>
+            <w:sz w:val="24"/>
+            <w:szCs w:val="24"/>
+          </w:rPr>
+          <w:t>https://tranquil-pasca-fe31a0.netlify.app/</w:t>
+        </w:r>
+      </w:hyperlink>
+    </w:p>
+    <w:p>
+      <w:pPr>
+        <w:rPr>
+          <w:sz w:val="24"/>
+          <w:szCs w:val="24"/>
+        </w:rPr>
+      </w:pPr>
+    </w:p>
+    <w:p>
+      <w:pPr>
+        <w:rPr>
+          <w:sz w:val="24"/>
+          <w:szCs w:val="24"/>
+        </w:rPr>
+      </w:pPr>
+    </w:p>
+    <w:p>
+      <w:pPr>
+        <w:rPr>
+          <w:sz w:val="24"/>
+          <w:szCs w:val="24"/>
+        </w:rPr>
+      </w:pPr>
+    </w:p>
+    <w:p>
+      <w:pPr>
+        <w:rPr>
+          <w:sz w:val="24"/>
+          <w:szCs w:val="24"/>
+        </w:rPr>
+      </w:pPr>
     </w:p>
     <w:p>
       <w:pPr>
@@ -711,7 +911,7 @@
         </w:rPr>
         <w:t xml:space="preserve">Email: </w:t>
       </w:r>
-      <w:hyperlink r:id="rId5" w:history="1">
+      <w:hyperlink r:id="rId6" w:history="1">
         <w:r>
           <w:rPr>
             <w:rStyle w:val="Hyperlink"/>
@@ -757,37 +957,52 @@
         </w:rPr>
         <w:t>https://youtube.com/@cedroxy</w:t>
       </w:r>
-    </w:p>
-    <w:p>
-      <w:pPr>
-        <w:ind w:left="720" w:firstLine="720"/>
-        <w:rPr>
-          <w:sz w:val="24"/>
-          <w:szCs w:val="24"/>
-        </w:rPr>
-      </w:pPr>
-    </w:p>
-    <w:p>
-      <w:pPr>
-        <w:ind w:left="720" w:firstLine="720"/>
-        <w:rPr>
-          <w:sz w:val="24"/>
-          <w:szCs w:val="24"/>
-        </w:rPr>
-      </w:pPr>
-    </w:p>
-    <w:p>
-      <w:pPr>
-        <w:ind w:left="720" w:firstLine="720"/>
-        <w:rPr>
-          <w:sz w:val="24"/>
-          <w:szCs w:val="24"/>
-        </w:rPr>
-      </w:pPr>
-    </w:p>
-    <w:p>
-      <w:pPr>
-        <w:ind w:left="720" w:firstLine="720"/>
+      <w:bookmarkStart w:id="0" w:name="_GoBack"/>
+      <w:bookmarkEnd w:id="0"/>
+    </w:p>
+    <w:p>
+      <w:pPr>
+        <w:rPr>
+          <w:sz w:val="24"/>
+          <w:szCs w:val="24"/>
+        </w:rPr>
+      </w:pPr>
+    </w:p>
+    <w:p>
+      <w:pPr>
+        <w:rPr>
+          <w:sz w:val="24"/>
+          <w:szCs w:val="24"/>
+        </w:rPr>
+      </w:pPr>
+    </w:p>
+    <w:p>
+      <w:pPr>
+        <w:rPr>
+          <w:sz w:val="24"/>
+          <w:szCs w:val="24"/>
+        </w:rPr>
+      </w:pPr>
+    </w:p>
+    <w:p>
+      <w:pPr>
+        <w:rPr>
+          <w:sz w:val="24"/>
+          <w:szCs w:val="24"/>
+        </w:rPr>
+      </w:pPr>
+    </w:p>
+    <w:p>
+      <w:pPr>
+        <w:rPr>
+          <w:sz w:val="24"/>
+          <w:szCs w:val="24"/>
+        </w:rPr>
+      </w:pPr>
+    </w:p>
+    <w:p>
+      <w:pPr>
+        <w:ind w:firstLine="720"/>
         <w:rPr>
           <w:noProof/>
           <w:sz w:val="24"/>
@@ -797,424 +1012,12 @@
     </w:p>
     <w:p>
       <w:pPr>
-        <w:ind w:left="720" w:firstLine="720"/>
-        <w:rPr>
-          <w:sz w:val="24"/>
-          <w:szCs w:val="24"/>
-        </w:rPr>
-      </w:pPr>
-      <w:r>
-        <w:rPr>
-          <w:noProof/>
-          <w:sz w:val="24"/>
-          <w:szCs w:val="24"/>
-        </w:rPr>
-        <w:drawing>
-          <wp:anchor distT="0" distB="0" distL="114300" distR="114300" simplePos="0" relativeHeight="251658240" behindDoc="0" locked="0" layoutInCell="1" allowOverlap="1">
-            <wp:simplePos x="0" y="0"/>
-            <wp:positionH relativeFrom="column">
-              <wp:posOffset>-160020</wp:posOffset>
-            </wp:positionH>
-            <wp:positionV relativeFrom="paragraph">
-              <wp:posOffset>-236220</wp:posOffset>
-            </wp:positionV>
-            <wp:extent cx="5806440" cy="2796540"/>
-            <wp:effectExtent l="0" t="0" r="3810" b="3810"/>
-            <wp:wrapNone/>
-            <wp:docPr id="1" name="Picture 1"/>
-            <wp:cNvGraphicFramePr>
-              <a:graphicFrameLocks xmlns:a="http://schemas.openxmlformats.org/drawingml/2006/main" noChangeAspect="1"/>
-            </wp:cNvGraphicFramePr>
-            <a:graphic xmlns:a="http://schemas.openxmlformats.org/drawingml/2006/main">
-              <a:graphicData uri="http://schemas.openxmlformats.org/drawingml/2006/picture">
-                <pic:pic xmlns:pic="http://schemas.openxmlformats.org/drawingml/2006/picture">
-                  <pic:nvPicPr>
-                    <pic:cNvPr id="1" name="Screenshot (614).png"/>
-                    <pic:cNvPicPr/>
-                  </pic:nvPicPr>
-                  <pic:blipFill rotWithShape="1">
-                    <a:blip r:embed="rId6" cstate="print">
-                      <a:extLst>
-                        <a:ext uri="{28A0092B-C50C-407E-A947-70E740481C1C}">
-                          <a14:useLocalDpi xmlns:a14="http://schemas.microsoft.com/office/drawing/2010/main" val="0"/>
-                        </a:ext>
-                      </a:extLst>
-                    </a:blip>
-                    <a:srcRect t="11852" r="2307" b="4501"/>
-                    <a:stretch/>
-                  </pic:blipFill>
-                  <pic:spPr bwMode="auto">
-                    <a:xfrm>
-                      <a:off x="0" y="0"/>
-                      <a:ext cx="5806440" cy="2796540"/>
-                    </a:xfrm>
-                    <a:prstGeom prst="rect">
-                      <a:avLst/>
-                    </a:prstGeom>
-                    <a:ln>
-                      <a:noFill/>
-                    </a:ln>
-                    <a:extLst>
-                      <a:ext uri="{53640926-AAD7-44D8-BBD7-CCE9431645EC}">
-                        <a14:shadowObscured xmlns:a14="http://schemas.microsoft.com/office/drawing/2010/main"/>
-                      </a:ext>
-                    </a:extLst>
-                  </pic:spPr>
-                </pic:pic>
-              </a:graphicData>
-            </a:graphic>
-            <wp14:sizeRelH relativeFrom="margin">
-              <wp14:pctWidth>0</wp14:pctWidth>
-            </wp14:sizeRelH>
-            <wp14:sizeRelV relativeFrom="margin">
-              <wp14:pctHeight>0</wp14:pctHeight>
-            </wp14:sizeRelV>
-          </wp:anchor>
-        </w:drawing>
-      </w:r>
-    </w:p>
-    <w:p>
-      <w:pPr>
-        <w:rPr>
-          <w:sz w:val="24"/>
-          <w:szCs w:val="24"/>
-        </w:rPr>
-      </w:pPr>
-    </w:p>
-    <w:p>
-      <w:pPr>
-        <w:rPr>
-          <w:sz w:val="24"/>
-          <w:szCs w:val="24"/>
-        </w:rPr>
-      </w:pPr>
-    </w:p>
-    <w:p>
-      <w:pPr>
-        <w:rPr>
-          <w:sz w:val="24"/>
-          <w:szCs w:val="24"/>
-        </w:rPr>
-      </w:pPr>
-    </w:p>
-    <w:p>
-      <w:pPr>
-        <w:rPr>
-          <w:sz w:val="24"/>
-          <w:szCs w:val="24"/>
-        </w:rPr>
-      </w:pPr>
-    </w:p>
-    <w:p>
-      <w:pPr>
-        <w:rPr>
-          <w:sz w:val="24"/>
-          <w:szCs w:val="24"/>
-        </w:rPr>
-      </w:pPr>
-    </w:p>
-    <w:p>
-      <w:pPr>
-        <w:rPr>
-          <w:sz w:val="24"/>
-          <w:szCs w:val="24"/>
-        </w:rPr>
-      </w:pPr>
-    </w:p>
-    <w:p>
-      <w:pPr>
-        <w:rPr>
-          <w:sz w:val="24"/>
-          <w:szCs w:val="24"/>
-        </w:rPr>
-      </w:pPr>
-    </w:p>
-    <w:p>
-      <w:pPr>
-        <w:rPr>
-          <w:sz w:val="24"/>
-          <w:szCs w:val="24"/>
-        </w:rPr>
-      </w:pPr>
-      <w:r>
-        <w:rPr>
-          <w:noProof/>
-          <w:sz w:val="24"/>
-          <w:szCs w:val="24"/>
-        </w:rPr>
-        <w:drawing>
-          <wp:anchor distT="0" distB="0" distL="114300" distR="114300" simplePos="0" relativeHeight="251663360" behindDoc="0" locked="0" layoutInCell="1" allowOverlap="1" wp14:anchorId="76C2DE79" wp14:editId="2CDDD0DA">
-            <wp:simplePos x="0" y="0"/>
-            <wp:positionH relativeFrom="column">
-              <wp:posOffset>58615</wp:posOffset>
-            </wp:positionH>
-            <wp:positionV relativeFrom="paragraph">
-              <wp:posOffset>140140</wp:posOffset>
-            </wp:positionV>
-            <wp:extent cx="5943600" cy="2150110"/>
-            <wp:effectExtent l="0" t="0" r="0" b="2540"/>
-            <wp:wrapNone/>
-            <wp:docPr id="7" name="Picture 7"/>
-            <wp:cNvGraphicFramePr>
-              <a:graphicFrameLocks xmlns:a="http://schemas.openxmlformats.org/drawingml/2006/main" noChangeAspect="1"/>
-            </wp:cNvGraphicFramePr>
-            <a:graphic xmlns:a="http://schemas.openxmlformats.org/drawingml/2006/main">
-              <a:graphicData uri="http://schemas.openxmlformats.org/drawingml/2006/picture">
-                <pic:pic xmlns:pic="http://schemas.openxmlformats.org/drawingml/2006/picture">
-                  <pic:nvPicPr>
-                    <pic:cNvPr id="7" name="Screenshot (616).png"/>
-                    <pic:cNvPicPr/>
-                  </pic:nvPicPr>
-                  <pic:blipFill>
-                    <a:blip r:embed="rId7">
-                      <a:extLst>
-                        <a:ext uri="{28A0092B-C50C-407E-A947-70E740481C1C}">
-                          <a14:useLocalDpi xmlns:a14="http://schemas.microsoft.com/office/drawing/2010/main" val="0"/>
-                        </a:ext>
-                      </a:extLst>
-                    </a:blip>
-                    <a:stretch>
-                      <a:fillRect/>
-                    </a:stretch>
-                  </pic:blipFill>
-                  <pic:spPr>
-                    <a:xfrm>
-                      <a:off x="0" y="0"/>
-                      <a:ext cx="5943600" cy="2150110"/>
-                    </a:xfrm>
-                    <a:prstGeom prst="rect">
-                      <a:avLst/>
-                    </a:prstGeom>
-                  </pic:spPr>
-                </pic:pic>
-              </a:graphicData>
-            </a:graphic>
-          </wp:anchor>
-        </w:drawing>
-      </w:r>
-    </w:p>
-    <w:p>
-      <w:pPr>
         <w:ind w:firstLine="720"/>
         <w:rPr>
-          <w:noProof/>
-          <w:sz w:val="24"/>
-          <w:szCs w:val="24"/>
-        </w:rPr>
-      </w:pPr>
-    </w:p>
-    <w:p>
-      <w:pPr>
-        <w:ind w:firstLine="720"/>
-        <w:rPr>
-          <w:sz w:val="24"/>
-          <w:szCs w:val="24"/>
-        </w:rPr>
-      </w:pPr>
-      <w:r>
-        <w:rPr>
-          <w:noProof/>
-          <w:sz w:val="24"/>
-          <w:szCs w:val="24"/>
-        </w:rPr>
-        <w:drawing>
-          <wp:anchor distT="0" distB="0" distL="114300" distR="114300" simplePos="0" relativeHeight="251659264" behindDoc="0" locked="0" layoutInCell="1" allowOverlap="1" wp14:anchorId="3DCD9E9D" wp14:editId="144AB6C5">
-            <wp:simplePos x="0" y="0"/>
-            <wp:positionH relativeFrom="column">
-              <wp:posOffset>182245</wp:posOffset>
-            </wp:positionH>
-            <wp:positionV relativeFrom="paragraph">
-              <wp:posOffset>1631950</wp:posOffset>
-            </wp:positionV>
-            <wp:extent cx="5785338" cy="990496"/>
-            <wp:effectExtent l="0" t="0" r="6350" b="635"/>
-            <wp:wrapNone/>
-            <wp:docPr id="3" name="Picture 3"/>
-            <wp:cNvGraphicFramePr>
-              <a:graphicFrameLocks xmlns:a="http://schemas.openxmlformats.org/drawingml/2006/main" noChangeAspect="1"/>
-            </wp:cNvGraphicFramePr>
-            <a:graphic xmlns:a="http://schemas.openxmlformats.org/drawingml/2006/main">
-              <a:graphicData uri="http://schemas.openxmlformats.org/drawingml/2006/picture">
-                <pic:pic xmlns:pic="http://schemas.openxmlformats.org/drawingml/2006/picture">
-                  <pic:nvPicPr>
-                    <pic:cNvPr id="3" name="Screenshot (615).png"/>
-                    <pic:cNvPicPr/>
-                  </pic:nvPicPr>
-                  <pic:blipFill rotWithShape="1">
-                    <a:blip r:embed="rId8" cstate="print">
-                      <a:extLst>
-                        <a:ext uri="{28A0092B-C50C-407E-A947-70E740481C1C}">
-                          <a14:useLocalDpi xmlns:a14="http://schemas.microsoft.com/office/drawing/2010/main" val="0"/>
-                        </a:ext>
-                      </a:extLst>
-                    </a:blip>
-                    <a:srcRect t="46110" r="2642" b="24257"/>
-                    <a:stretch/>
-                  </pic:blipFill>
-                  <pic:spPr bwMode="auto">
-                    <a:xfrm>
-                      <a:off x="0" y="0"/>
-                      <a:ext cx="5785338" cy="990496"/>
-                    </a:xfrm>
-                    <a:prstGeom prst="rect">
-                      <a:avLst/>
-                    </a:prstGeom>
-                    <a:ln>
-                      <a:noFill/>
-                    </a:ln>
-                    <a:extLst>
-                      <a:ext uri="{53640926-AAD7-44D8-BBD7-CCE9431645EC}">
-                        <a14:shadowObscured xmlns:a14="http://schemas.microsoft.com/office/drawing/2010/main"/>
-                      </a:ext>
-                    </a:extLst>
-                  </pic:spPr>
-                </pic:pic>
-              </a:graphicData>
-            </a:graphic>
-            <wp14:sizeRelH relativeFrom="margin">
-              <wp14:pctWidth>0</wp14:pctWidth>
-            </wp14:sizeRelH>
-            <wp14:sizeRelV relativeFrom="margin">
-              <wp14:pctHeight>0</wp14:pctHeight>
-            </wp14:sizeRelV>
-          </wp:anchor>
-        </w:drawing>
-      </w:r>
-      <w:r>
-        <w:rPr>
-          <w:noProof/>
-          <w:sz w:val="24"/>
-          <w:szCs w:val="24"/>
-        </w:rPr>
-        <w:drawing>
-          <wp:anchor distT="0" distB="0" distL="114300" distR="114300" simplePos="0" relativeHeight="251661312" behindDoc="0" locked="0" layoutInCell="1" allowOverlap="1" wp14:anchorId="062D4E1A" wp14:editId="1319FCDC">
-            <wp:simplePos x="0" y="0"/>
-            <wp:positionH relativeFrom="column">
-              <wp:posOffset>3211195</wp:posOffset>
-            </wp:positionH>
-            <wp:positionV relativeFrom="paragraph">
-              <wp:posOffset>1892158</wp:posOffset>
-            </wp:positionV>
-            <wp:extent cx="2566621" cy="662354"/>
-            <wp:effectExtent l="0" t="0" r="5715" b="4445"/>
-            <wp:wrapNone/>
-            <wp:docPr id="5" name="Picture 5"/>
-            <wp:cNvGraphicFramePr>
-              <a:graphicFrameLocks xmlns:a="http://schemas.openxmlformats.org/drawingml/2006/main" noChangeAspect="1"/>
-            </wp:cNvGraphicFramePr>
-            <a:graphic xmlns:a="http://schemas.openxmlformats.org/drawingml/2006/main">
-              <a:graphicData uri="http://schemas.openxmlformats.org/drawingml/2006/picture">
-                <pic:pic xmlns:pic="http://schemas.openxmlformats.org/drawingml/2006/picture">
-                  <pic:nvPicPr>
-                    <pic:cNvPr id="5" name="Screenshot (615).png"/>
-                    <pic:cNvPicPr/>
-                  </pic:nvPicPr>
-                  <pic:blipFill>
-                    <a:blip r:embed="rId9">
-                      <a:extLst>
-                        <a:ext uri="{28A0092B-C50C-407E-A947-70E740481C1C}">
-                          <a14:useLocalDpi xmlns:a14="http://schemas.microsoft.com/office/drawing/2010/main" val="0"/>
-                        </a:ext>
-                      </a:extLst>
-                    </a:blip>
-                    <a:stretch>
-                      <a:fillRect/>
-                    </a:stretch>
-                  </pic:blipFill>
-                  <pic:spPr>
-                    <a:xfrm>
-                      <a:off x="0" y="0"/>
-                      <a:ext cx="2566621" cy="662354"/>
-                    </a:xfrm>
-                    <a:prstGeom prst="rect">
-                      <a:avLst/>
-                    </a:prstGeom>
-                  </pic:spPr>
-                </pic:pic>
-              </a:graphicData>
-            </a:graphic>
-            <wp14:sizeRelH relativeFrom="margin">
-              <wp14:pctWidth>0</wp14:pctWidth>
-            </wp14:sizeRelH>
-            <wp14:sizeRelV relativeFrom="margin">
-              <wp14:pctHeight>0</wp14:pctHeight>
-            </wp14:sizeRelV>
-          </wp:anchor>
-        </w:drawing>
-      </w:r>
-      <w:r>
-        <w:rPr>
-          <w:noProof/>
-          <w:sz w:val="24"/>
-          <w:szCs w:val="24"/>
-        </w:rPr>
-        <mc:AlternateContent>
-          <mc:Choice Requires="wps">
-            <w:drawing>
-              <wp:anchor distT="0" distB="0" distL="114300" distR="114300" simplePos="0" relativeHeight="251662336" behindDoc="0" locked="0" layoutInCell="1" allowOverlap="1" wp14:anchorId="67064D59" wp14:editId="77D24FD5">
-                <wp:simplePos x="0" y="0"/>
-                <wp:positionH relativeFrom="column">
-                  <wp:posOffset>3827145</wp:posOffset>
-                </wp:positionH>
-                <wp:positionV relativeFrom="paragraph">
-                  <wp:posOffset>1683874</wp:posOffset>
-                </wp:positionV>
-                <wp:extent cx="1389185" cy="421689"/>
-                <wp:effectExtent l="0" t="0" r="20955" b="16510"/>
-                <wp:wrapNone/>
-                <wp:docPr id="6" name="Rectangle 6"/>
-                <wp:cNvGraphicFramePr/>
-                <a:graphic xmlns:a="http://schemas.openxmlformats.org/drawingml/2006/main">
-                  <a:graphicData uri="http://schemas.microsoft.com/office/word/2010/wordprocessingShape">
-                    <wps:wsp>
-                      <wps:cNvSpPr/>
-                      <wps:spPr>
-                        <a:xfrm>
-                          <a:off x="0" y="0"/>
-                          <a:ext cx="1389185" cy="421689"/>
-                        </a:xfrm>
-                        <a:prstGeom prst="rect">
-                          <a:avLst/>
-                        </a:prstGeom>
-                      </wps:spPr>
-                      <wps:style>
-                        <a:lnRef idx="2">
-                          <a:schemeClr val="dk1">
-                            <a:shade val="50000"/>
-                          </a:schemeClr>
-                        </a:lnRef>
-                        <a:fillRef idx="1">
-                          <a:schemeClr val="dk1"/>
-                        </a:fillRef>
-                        <a:effectRef idx="0">
-                          <a:schemeClr val="dk1"/>
-                        </a:effectRef>
-                        <a:fontRef idx="minor">
-                          <a:schemeClr val="lt1"/>
-                        </a:fontRef>
-                      </wps:style>
-                      <wps:bodyPr rot="0" spcFirstLastPara="0" vertOverflow="overflow" horzOverflow="overflow" vert="horz" wrap="square" lIns="91440" tIns="45720" rIns="91440" bIns="45720" numCol="1" spcCol="0" rtlCol="0" fromWordArt="0" anchor="ctr" anchorCtr="0" forceAA="0" compatLnSpc="1">
-                        <a:prstTxWarp prst="textNoShape">
-                          <a:avLst/>
-                        </a:prstTxWarp>
-                        <a:noAutofit/>
-                      </wps:bodyPr>
-                    </wps:wsp>
-                  </a:graphicData>
-                </a:graphic>
-                <wp14:sizeRelV relativeFrom="margin">
-                  <wp14:pctHeight>0</wp14:pctHeight>
-                </wp14:sizeRelV>
-              </wp:anchor>
-            </w:drawing>
-          </mc:Choice>
-          <mc:Fallback>
-            <w:pict>
-              <v:rect w14:anchorId="3E1E280A" id="Rectangle 6" o:spid="_x0000_s1026" style="position:absolute;margin-left:301.35pt;margin-top:132.6pt;width:109.4pt;height:33.2pt;z-index:251662336;visibility:visible;mso-wrap-style:square;mso-height-percent:0;mso-wrap-distance-left:9pt;mso-wrap-distance-top:0;mso-wrap-distance-right:9pt;mso-wrap-distance-bottom:0;mso-position-horizontal:absolute;mso-position-horizontal-relative:text;mso-position-vertical:absolute;mso-position-vertical-relative:text;mso-height-percent:0;mso-height-relative:margin;v-text-anchor:middle" o:gfxdata="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" fillcolor="black [3200]" strokecolor="black [1600]" strokeweight="1pt"/>
-            </w:pict>
-          </mc:Fallback>
-        </mc:AlternateContent>
-      </w:r>
+          <w:sz w:val="24"/>
+          <w:szCs w:val="24"/>
+        </w:rPr>
+      </w:pPr>
     </w:p>
     <w:sectPr>
       <w:pgSz w:w="12240" w:h="15840"/>
@@ -2144,6 +1947,18 @@
       <w:u w:val="single"/>
     </w:rPr>
   </w:style>
+  <w:style w:type="character" w:styleId="FollowedHyperlink">
+    <w:name w:val="FollowedHyperlink"/>
+    <w:basedOn w:val="DefaultParagraphFont"/>
+    <w:uiPriority w:val="99"/>
+    <w:semiHidden/>
+    <w:unhideWhenUsed/>
+    <w:rsid w:val="00F154EC"/>
+    <w:rPr>
+      <w:color w:val="954F72" w:themeColor="followedHyperlink"/>
+      <w:u w:val="single"/>
+    </w:rPr>
+  </w:style>
 </w:styles>
 </file>
 

</xml_diff>

<commit_message>
Events page+ slideshow 4-1 trial 2
</commit_message>
<xml_diff>
--- a/Cedroxy Project Scope TO BE EDITTED.docx
+++ b/Cedroxy Project Scope TO BE EDITTED.docx
@@ -48,12 +48,14 @@
     <w:p>
       <w:pPr>
         <w:rPr>
-          <w:sz w:val="24"/>
-          <w:szCs w:val="24"/>
-        </w:rPr>
-      </w:pPr>
-      <w:r>
-        <w:rPr>
+          <w:strike/>
+          <w:sz w:val="24"/>
+          <w:szCs w:val="24"/>
+        </w:rPr>
+      </w:pPr>
+      <w:r>
+        <w:rPr>
+          <w:strike/>
           <w:sz w:val="24"/>
           <w:szCs w:val="24"/>
         </w:rPr>
@@ -203,6 +205,13 @@
           <w:szCs w:val="24"/>
         </w:rPr>
         <w:t>Events</w:t>
+      </w:r>
+      <w:r>
+        <w:rPr>
+          <w:sz w:val="24"/>
+          <w:szCs w:val="24"/>
+        </w:rPr>
+        <w:t xml:space="preserve"> (DONE)</w:t>
       </w:r>
     </w:p>
     <w:p>
@@ -553,6 +562,7 @@
       </w:pPr>
       <w:r>
         <w:rPr>
+          <w:strike/>
           <w:sz w:val="24"/>
           <w:szCs w:val="24"/>
         </w:rPr>
@@ -593,18 +603,22 @@
     <w:p>
       <w:pPr>
         <w:rPr>
-          <w:sz w:val="24"/>
-          <w:szCs w:val="24"/>
-        </w:rPr>
-      </w:pPr>
-      <w:r>
-        <w:rPr>
+          <w:strike/>
+          <w:sz w:val="24"/>
+          <w:szCs w:val="24"/>
+        </w:rPr>
+      </w:pPr>
+      <w:bookmarkStart w:id="0" w:name="_GoBack"/>
+      <w:r>
+        <w:rPr>
+          <w:strike/>
           <w:sz w:val="24"/>
           <w:szCs w:val="24"/>
         </w:rPr>
         <w:t>Footer:</w:t>
       </w:r>
     </w:p>
+    <w:bookmarkEnd w:id="0"/>
     <w:p>
       <w:pPr>
         <w:rPr>
@@ -957,8 +971,6 @@
         </w:rPr>
         <w:t>https://youtube.com/@cedroxy</w:t>
       </w:r>
-      <w:bookmarkStart w:id="0" w:name="_GoBack"/>
-      <w:bookmarkEnd w:id="0"/>
     </w:p>
     <w:p>
       <w:pPr>

</xml_diff>